<commit_message>
Ethics and some notes
</commit_message>
<xml_diff>
--- a/Research Ethics Application Form.docx
+++ b/Research Ethics Application Form.docx
@@ -863,7 +863,7 @@
               <w:spacing w:after="0"/>
             </w:pPr>
             <w:r>
-              <w:t>How useful will an AI level design assistant be to game designers?</w:t>
+              <w:t>How Will a Mixed-Initiative Level Designer that Predict User Requirements Affect the Size and Speed of the Levels Created?</w:t>
             </w:r>
           </w:p>
         </w:tc>
@@ -913,7 +913,21 @@
               <w:spacing w:after="0"/>
             </w:pPr>
             <w:r>
-              <w:t>To discover whether or not an AI that tries to assist users design levels will be a hinderance or be helpful. Similar to how sometimes predictive text can be annoying.</w:t>
+              <w:t xml:space="preserve">To discover </w:t>
+            </w:r>
+            <w:proofErr w:type="gramStart"/>
+            <w:r>
+              <w:t>whether or not</w:t>
+            </w:r>
+            <w:proofErr w:type="gramEnd"/>
+            <w:r>
+              <w:t xml:space="preserve"> a</w:t>
+            </w:r>
+            <w:r>
+              <w:t xml:space="preserve"> mixed-initiative tool that aims to predict user requirements will help designers make game levels.</w:t>
+            </w:r>
+            <w:r>
+              <w:t xml:space="preserve"> </w:t>
             </w:r>
           </w:p>
         </w:tc>
@@ -1616,45 +1630,6 @@
               <w:pStyle w:val="Documentbody"/>
               <w:spacing w:after="0"/>
             </w:pPr>
-            <w:r>
-              <w:t xml:space="preserve">If Yes or don’t know, continue to </w:t>
-            </w:r>
-            <w:r>
-              <w:t>6</w:t>
-            </w:r>
-            <w:r>
-              <w:t xml:space="preserve">b.  </w:t>
-            </w:r>
-            <w:r>
-              <w:t>If No</w:t>
-            </w:r>
-            <w:r>
-              <w:t xml:space="preserve">, the project is out of scope.  Go direct to </w:t>
-            </w:r>
-            <w:r>
-              <w:t>18a</w:t>
-            </w:r>
-            <w:r>
-              <w:t>.</w:t>
-            </w:r>
-          </w:p>
-          <w:p>
-            <w:pPr>
-              <w:pStyle w:val="Documentbody"/>
-              <w:spacing w:after="0"/>
-            </w:pPr>
-          </w:p>
-          <w:p>
-            <w:pPr>
-              <w:pStyle w:val="Documentbody"/>
-              <w:spacing w:after="0"/>
-            </w:pPr>
-          </w:p>
-          <w:p>
-            <w:pPr>
-              <w:pStyle w:val="Documentbody"/>
-              <w:spacing w:after="0"/>
-            </w:pPr>
           </w:p>
           <w:p>
             <w:pPr>
@@ -1771,48 +1746,6 @@
               <w:spacing w:after="0"/>
             </w:pPr>
           </w:p>
-          <w:p>
-            <w:pPr>
-              <w:pStyle w:val="Documentbody"/>
-              <w:spacing w:after="0"/>
-            </w:pPr>
-            <w:r>
-              <w:t>I</w:t>
-            </w:r>
-            <w:r>
-              <w:t>f Yes or don’t know</w:t>
-            </w:r>
-            <w:r>
-              <w:t>, co</w:t>
-            </w:r>
-            <w:r>
-              <w:t>ntinue to Part C</w:t>
-            </w:r>
-            <w:r>
-              <w:t>.   If N</w:t>
-            </w:r>
-            <w:r>
-              <w:t>o</w:t>
-            </w:r>
-            <w:r>
-              <w:t xml:space="preserve">, </w:t>
-            </w:r>
-            <w:r>
-              <w:t xml:space="preserve">the project is out of scope.  Go </w:t>
-            </w:r>
-            <w:r>
-              <w:t xml:space="preserve">to </w:t>
-            </w:r>
-            <w:r>
-              <w:t xml:space="preserve">direct to </w:t>
-            </w:r>
-            <w:r>
-              <w:t>18a</w:t>
-            </w:r>
-            <w:r>
-              <w:t>.</w:t>
-            </w:r>
-          </w:p>
         </w:tc>
       </w:tr>
       <w:tr>
@@ -1881,7 +1814,7 @@
               <w:spacing w:after="0"/>
             </w:pPr>
             <w:r>
-              <w:t xml:space="preserve">This study </w:t>
+              <w:t xml:space="preserve">This project will not require any personal data from the participants, as such </w:t>
             </w:r>
           </w:p>
         </w:tc>
@@ -1948,7 +1881,6 @@
               <w:spacing w:after="0"/>
             </w:pPr>
             <w:r>
-              <w:lastRenderedPageBreak/>
               <w:t>9</w:t>
             </w:r>
           </w:p>
@@ -1964,7 +1896,11 @@
               <w:spacing w:after="0"/>
             </w:pPr>
             <w:r>
-              <w:t>How will participants be recruited and how many will be involved?</w:t>
+              <w:t xml:space="preserve">How will participants be </w:t>
+            </w:r>
+            <w:r>
+              <w:lastRenderedPageBreak/>
+              <w:t>recruited and how many will be involved?</w:t>
             </w:r>
           </w:p>
         </w:tc>
@@ -1979,10 +1915,14 @@
               <w:spacing w:after="0"/>
             </w:pPr>
             <w:r>
+              <w:lastRenderedPageBreak/>
               <w:t xml:space="preserve"> </w:t>
             </w:r>
             <w:r>
-              <w:t xml:space="preserve">I will walk around the </w:t>
+              <w:t xml:space="preserve">I </w:t>
+            </w:r>
+            <w:r>
+              <w:t xml:space="preserve">will ask the game design lecturers in the </w:t>
             </w:r>
             <w:proofErr w:type="gramStart"/>
             <w:r>
@@ -1990,7 +1930,11 @@
             </w:r>
             <w:proofErr w:type="gramEnd"/>
             <w:r>
-              <w:t xml:space="preserve"> academy asking students if they would like to partake in the study. I may make a social media post on the games academy page if I need more students. </w:t>
+              <w:t xml:space="preserve"> academy for a random </w:t>
+            </w:r>
+            <w:r>
+              <w:lastRenderedPageBreak/>
+              <w:t>sample of students.  From my power analysis I will need at least 23 participants.</w:t>
             </w:r>
           </w:p>
         </w:tc>
@@ -2007,6 +1951,7 @@
               <w:spacing w:after="0"/>
             </w:pPr>
             <w:r>
+              <w:lastRenderedPageBreak/>
               <w:t>10</w:t>
             </w:r>
           </w:p>
@@ -2037,13 +1982,15 @@
               <w:spacing w:after="0"/>
             </w:pPr>
             <w:r>
-              <w:t>They</w:t>
-            </w:r>
-            <w:r>
-              <w:t xml:space="preserve"> will be asked to design levels using the software I provid</w:t>
-            </w:r>
-            <w:r>
-              <w:t>e. They will then need to make another level using the software but this time there will be an AI to assist them.</w:t>
+              <w:t xml:space="preserve">They will be required to design four levels, two levels of limited </w:t>
+            </w:r>
+            <w:proofErr w:type="gramStart"/>
+            <w:r>
+              <w:t>size  and</w:t>
+            </w:r>
+            <w:proofErr w:type="gramEnd"/>
+            <w:r>
+              <w:t xml:space="preserve"> two levels at the maximum size possible.</w:t>
             </w:r>
           </w:p>
         </w:tc>
@@ -2156,16 +2103,7 @@
               <w:pStyle w:val="Documentbody"/>
             </w:pPr>
             <w:r>
-              <w:t>I will be collecting data on how the user interacts with the software I provide. This data will be anonymous. In my study,</w:t>
-            </w:r>
-            <w:r>
-              <w:t xml:space="preserve"> personal information will</w:t>
-            </w:r>
-            <w:r>
-              <w:t xml:space="preserve"> not be needed. </w:t>
-            </w:r>
-            <w:r>
-              <w:t xml:space="preserve">I will ask participants the number of </w:t>
+              <w:t xml:space="preserve">I will be collecting data on how the user interacts with the software I provide. This data will be anonymous. In my study, personal information will not be needed. I will ask participants the number of </w:t>
             </w:r>
             <w:proofErr w:type="spellStart"/>
             <w:r>
@@ -2192,10 +2130,13 @@
               <w:pStyle w:val="Documentbody"/>
             </w:pPr>
             <w:r>
-              <w:t xml:space="preserve">As the data is anonymous the data will not need to be destroyed. </w:t>
+              <w:t>As the data is anony</w:t>
             </w:r>
             <w:bookmarkStart w:id="0" w:name="_GoBack"/>
             <w:bookmarkEnd w:id="0"/>
+            <w:r>
+              <w:t xml:space="preserve">mous the data will not need to be destroyed. </w:t>
+            </w:r>
           </w:p>
         </w:tc>
       </w:tr>
@@ -2272,34 +2213,13 @@
             <w:pPr>
               <w:pStyle w:val="Documentbody"/>
               <w:spacing w:after="0"/>
-              <w:rPr>
-                <w:i/>
-              </w:rPr>
-            </w:pPr>
-          </w:p>
-          <w:p>
-            <w:pPr>
-              <w:pStyle w:val="Documentbody"/>
-              <w:spacing w:after="0"/>
-              <w:rPr>
-                <w:i/>
-              </w:rPr>
-            </w:pPr>
-            <w:r>
-              <w:rPr>
-                <w:i/>
-              </w:rPr>
-              <w:t>I do not foresee any potential risks for myself or other members of the research team.</w:t>
-            </w:r>
-          </w:p>
-          <w:p>
-            <w:pPr>
-              <w:pStyle w:val="Documentbody"/>
-              <w:spacing w:after="0"/>
-              <w:rPr>
-                <w:i/>
-              </w:rPr>
-            </w:pPr>
+            </w:pPr>
+            <w:r>
+              <w:t>As the participants may be required to be looking a</w:t>
+            </w:r>
+            <w:r>
+              <w:t>t computer screens for large periods of time, I will require them to have breaks</w:t>
+            </w:r>
           </w:p>
           <w:p>
             <w:pPr>
@@ -2534,7 +2454,7 @@
                 <w:sz w:val="22"/>
                 <w:szCs w:val="22"/>
               </w:rPr>
-              <w:t>If the project is to receive financial support (real or in-</w:t>
+              <w:t xml:space="preserve">If the project is to receive financial support (real or in-kind) from outside the University, please give </w:t>
             </w:r>
             <w:r>
               <w:rPr>
@@ -2543,7 +2463,7 @@
                 <w:szCs w:val="22"/>
               </w:rPr>
               <w:lastRenderedPageBreak/>
-              <w:t>kind) from outside the University, please give details, including any restrictions that have been imposed upon the conduct of the research.</w:t>
+              <w:t>details, including any restrictions that have been imposed upon the conduct of the research.</w:t>
             </w:r>
             <w:r>
               <w:rPr>
@@ -3066,22 +2986,22 @@
               <w:spacing w:after="0"/>
             </w:pPr>
             <w:r>
+              <w:t>I have included the following documents:</w:t>
+            </w:r>
+          </w:p>
+          <w:p>
+            <w:pPr>
+              <w:pStyle w:val="Documentbody"/>
+              <w:spacing w:after="0"/>
+            </w:pPr>
+          </w:p>
+          <w:p>
+            <w:pPr>
+              <w:pStyle w:val="Documentbody"/>
+              <w:spacing w:after="0"/>
+            </w:pPr>
+            <w:r>
               <w:lastRenderedPageBreak/>
-              <w:t>I have included the following documents:</w:t>
-            </w:r>
-          </w:p>
-          <w:p>
-            <w:pPr>
-              <w:pStyle w:val="Documentbody"/>
-              <w:spacing w:after="0"/>
-            </w:pPr>
-          </w:p>
-          <w:p>
-            <w:pPr>
-              <w:pStyle w:val="Documentbody"/>
-              <w:spacing w:after="0"/>
-            </w:pPr>
-            <w:r>
               <w:sym w:font="Wingdings" w:char="F071"/>
             </w:r>
             <w:r>
@@ -3567,7 +3487,7 @@
                       <a:effectLst/>
                       <a:extLst>
                         <a:ext uri="{C572A759-6A51-4108-AA02-DFA0A04FC94B}">
-                          <ma14:wrappingTextBoxFlag xmlns="" xmlns:mo="http://schemas.microsoft.com/office/mac/office/2008/main" xmlns:mv="urn:schemas-microsoft-com:mac:vml" xmlns:o="urn:schemas-microsoft-com:office:office" xmlns:v="urn:schemas-microsoft-com:vml" xmlns:w10="urn:schemas-microsoft-com:office:word" xmlns:w="http://schemas.openxmlformats.org/wordprocessingml/2006/main" xmlns:ma14="http://schemas.microsoft.com/office/mac/drawingml/2011/main"/>
+                          <ma14:wrappingTextBoxFlag xmlns:ma14="http://schemas.microsoft.com/office/mac/drawingml/2011/main" xmlns:w="http://schemas.openxmlformats.org/wordprocessingml/2006/main" xmlns:w10="urn:schemas-microsoft-com:office:word" xmlns:v="urn:schemas-microsoft-com:vml" xmlns:o="urn:schemas-microsoft-com:office:office" xmlns:mv="urn:schemas-microsoft-com:mac:vml" xmlns:mo="http://schemas.microsoft.com/office/mac/office/2008/main" xmlns=""/>
                         </a:ext>
                       </a:extLst>
                     </wps:spPr>
@@ -7013,11 +6933,6 @@
 </file>
 
 <file path=customXml/item1.xml><?xml version="1.0" encoding="utf-8"?>
-<?mso-contentType ?>
-<spe:Receivers xmlns:spe="http://schemas.microsoft.com/sharepoint/events"/>
-</file>
-
-<file path=customXml/item2.xml><?xml version="1.0" encoding="utf-8"?>
 <ct:contentTypeSchema xmlns:ct="http://schemas.microsoft.com/office/2006/metadata/contentType" xmlns:ma="http://schemas.microsoft.com/office/2006/metadata/properties/metaAttributes" ct:_="" ma:_="" ma:contentTypeName="Document" ma:contentTypeID="0x010100799C2A0A9B84534BBA81B328463451C7" ma:contentTypeVersion="6" ma:contentTypeDescription="Create a new document." ma:contentTypeScope="" ma:versionID="fcbe86af1efb033a98fd221f04e71cde">
   <xsd:schema xmlns:xsd="http://www.w3.org/2001/XMLSchema" xmlns:xs="http://www.w3.org/2001/XMLSchema" xmlns:p="http://schemas.microsoft.com/office/2006/metadata/properties" xmlns:ns2="ce6d2ffe-7345-4d09-a4c8-793563382127" xmlns:ns3="3af553cd-4efc-4f4d-bf8c-714f281df6e8" targetNamespace="http://schemas.microsoft.com/office/2006/metadata/properties" ma:root="true" ma:fieldsID="97252c004ba5899c469c402e7a96d6d3" ns2:_="" ns3:_="">
     <xsd:import namespace="ce6d2ffe-7345-4d09-a4c8-793563382127"/>
@@ -7179,7 +7094,18 @@
 </ct:contentTypeSchema>
 </file>
 
+<file path=customXml/item2.xml><?xml version="1.0" encoding="utf-8"?>
+<?mso-contentType ?>
+<spe:Receivers xmlns:spe="http://schemas.microsoft.com/sharepoint/events"/>
+</file>
+
 <file path=customXml/item3.xml><?xml version="1.0" encoding="utf-8"?>
+<p:properties xmlns:p="http://schemas.microsoft.com/office/2006/metadata/properties" xmlns:xsi="http://www.w3.org/2001/XMLSchema-instance" xmlns:pc="http://schemas.microsoft.com/office/infopath/2007/PartnerControls">
+  <documentManagement/>
+</p:properties>
+</file>
+
+<file path=customXml/item4.xml><?xml version="1.0" encoding="utf-8"?>
 <?mso-contentType ?>
 <FormTemplates xmlns="http://schemas.microsoft.com/sharepoint/v3/contenttype/forms">
   <Display>DocumentLibraryForm</Display>
@@ -7188,25 +7114,11 @@
 </FormTemplates>
 </file>
 
-<file path=customXml/item4.xml><?xml version="1.0" encoding="utf-8"?>
-<p:properties xmlns:p="http://schemas.microsoft.com/office/2006/metadata/properties" xmlns:xsi="http://www.w3.org/2001/XMLSchema-instance" xmlns:pc="http://schemas.microsoft.com/office/infopath/2007/PartnerControls">
-  <documentManagement/>
-</p:properties>
-</file>
-
 <file path=customXml/item5.xml><?xml version="1.0" encoding="utf-8"?>
 <b:Sources xmlns:b="http://schemas.openxmlformats.org/officeDocument/2006/bibliography" xmlns="http://schemas.openxmlformats.org/officeDocument/2006/bibliography" SelectedStyle="/APA.XSL" StyleName="APA"/>
 </file>
 
 <file path=customXml/itemProps1.xml><?xml version="1.0" encoding="utf-8"?>
-<ds:datastoreItem xmlns:ds="http://schemas.openxmlformats.org/officeDocument/2006/customXml" ds:itemID="{617B54C2-4B8C-4A70-8003-B1C187C4851C}">
-  <ds:schemaRefs>
-    <ds:schemaRef ds:uri="http://schemas.microsoft.com/sharepoint/events"/>
-  </ds:schemaRefs>
-</ds:datastoreItem>
-</file>
-
-<file path=customXml/itemProps2.xml><?xml version="1.0" encoding="utf-8"?>
 <ds:datastoreItem xmlns:ds="http://schemas.openxmlformats.org/officeDocument/2006/customXml" ds:itemID="{7EAED299-AD16-4067-8D6A-B5325E205FFA}">
   <ds:schemaRefs>
     <ds:schemaRef ds:uri="http://schemas.microsoft.com/office/2006/metadata/contentType"/>
@@ -7225,15 +7137,15 @@
 </ds:datastoreItem>
 </file>
 
-<file path=customXml/itemProps3.xml><?xml version="1.0" encoding="utf-8"?>
-<ds:datastoreItem xmlns:ds="http://schemas.openxmlformats.org/officeDocument/2006/customXml" ds:itemID="{11CED1F2-CC05-452D-AB30-BB40EAA13B90}">
+<file path=customXml/itemProps2.xml><?xml version="1.0" encoding="utf-8"?>
+<ds:datastoreItem xmlns:ds="http://schemas.openxmlformats.org/officeDocument/2006/customXml" ds:itemID="{617B54C2-4B8C-4A70-8003-B1C187C4851C}">
   <ds:schemaRefs>
-    <ds:schemaRef ds:uri="http://schemas.microsoft.com/sharepoint/v3/contenttype/forms"/>
+    <ds:schemaRef ds:uri="http://schemas.microsoft.com/sharepoint/events"/>
   </ds:schemaRefs>
 </ds:datastoreItem>
 </file>
 
-<file path=customXml/itemProps4.xml><?xml version="1.0" encoding="utf-8"?>
+<file path=customXml/itemProps3.xml><?xml version="1.0" encoding="utf-8"?>
 <ds:datastoreItem xmlns:ds="http://schemas.openxmlformats.org/officeDocument/2006/customXml" ds:itemID="{951D26A0-0694-4D48-9EEC-21D2EE5230EE}">
   <ds:schemaRefs>
     <ds:schemaRef ds:uri="http://schemas.microsoft.com/office/2006/metadata/properties"/>
@@ -7242,8 +7154,16 @@
 </ds:datastoreItem>
 </file>
 
+<file path=customXml/itemProps4.xml><?xml version="1.0" encoding="utf-8"?>
+<ds:datastoreItem xmlns:ds="http://schemas.openxmlformats.org/officeDocument/2006/customXml" ds:itemID="{11CED1F2-CC05-452D-AB30-BB40EAA13B90}">
+  <ds:schemaRefs>
+    <ds:schemaRef ds:uri="http://schemas.microsoft.com/sharepoint/v3/contenttype/forms"/>
+  </ds:schemaRefs>
+</ds:datastoreItem>
+</file>
+
 <file path=customXml/itemProps5.xml><?xml version="1.0" encoding="utf-8"?>
-<ds:datastoreItem xmlns:ds="http://schemas.openxmlformats.org/officeDocument/2006/customXml" ds:itemID="{F75A8623-51A3-4101-B8B4-ACFED4B33D94}">
+<ds:datastoreItem xmlns:ds="http://schemas.openxmlformats.org/officeDocument/2006/customXml" ds:itemID="{676441AF-18C4-4B2E-A4C0-013BE7ECDDA9}">
   <ds:schemaRefs>
     <ds:schemaRef ds:uri="http://schemas.openxmlformats.org/officeDocument/2006/bibliography"/>
   </ds:schemaRefs>

</xml_diff>

<commit_message>
added some more stuff
</commit_message>
<xml_diff>
--- a/Research Ethics Application Form.docx
+++ b/Research Ethics Application Form.docx
@@ -1922,7 +1922,7 @@
               <w:t xml:space="preserve">I </w:t>
             </w:r>
             <w:r>
-              <w:t xml:space="preserve">will ask the game design lecturers in the </w:t>
+              <w:t xml:space="preserve">will ask the lecturers in the </w:t>
             </w:r>
             <w:proofErr w:type="gramStart"/>
             <w:r>
@@ -1930,11 +1930,17 @@
             </w:r>
             <w:proofErr w:type="gramEnd"/>
             <w:r>
-              <w:t xml:space="preserve"> academy for a random </w:t>
+              <w:t xml:space="preserve"> academy </w:t>
+            </w:r>
+            <w:r>
+              <w:t xml:space="preserve">during different guild </w:t>
             </w:r>
             <w:r>
               <w:lastRenderedPageBreak/>
-              <w:t>sample of students.  From my power analysis I will need at least 23 participants.</w:t>
+              <w:t xml:space="preserve">sessions </w:t>
+            </w:r>
+            <w:r>
+              <w:t>for a random sample of students.  From my power analysis I will need at least 23 participants.</w:t>
             </w:r>
           </w:p>
         </w:tc>
@@ -1982,15 +1988,36 @@
               <w:spacing w:after="0"/>
             </w:pPr>
             <w:r>
-              <w:t xml:space="preserve">They will be required to design four levels, two levels of limited </w:t>
-            </w:r>
-            <w:proofErr w:type="gramStart"/>
-            <w:r>
-              <w:t>size  and</w:t>
-            </w:r>
-            <w:proofErr w:type="gramEnd"/>
-            <w:r>
-              <w:t xml:space="preserve"> two levels at the maximum size possible.</w:t>
+              <w:t>They will be</w:t>
+            </w:r>
+            <w:r>
+              <w:t xml:space="preserve"> asked to access my secure HTTPS website and will be </w:t>
+            </w:r>
+            <w:r>
+              <w:t xml:space="preserve"> </w:t>
+            </w:r>
+            <w:r>
+              <w:t>ask</w:t>
+            </w:r>
+            <w:r>
+              <w:t xml:space="preserve"> to design </w:t>
+            </w:r>
+            <w:r>
+              <w:t>five</w:t>
+            </w:r>
+            <w:r>
+              <w:t xml:space="preserve"> levels</w:t>
+            </w:r>
+            <w:r>
+              <w:t xml:space="preserve"> with the </w:t>
+            </w:r>
+            <w:r>
+              <w:t>software on the website</w:t>
+            </w:r>
+            <w:bookmarkStart w:id="0" w:name="_GoBack"/>
+            <w:bookmarkEnd w:id="0"/>
+            <w:r>
+              <w:t>.</w:t>
             </w:r>
           </w:p>
         </w:tc>
@@ -2044,7 +2071,13 @@
               <w:pStyle w:val="Documentbody"/>
             </w:pPr>
             <w:r>
-              <w:t xml:space="preserve">I will be collecting data on how the user interacts with the software I provide. This data will be anonymous. In my study, personal information such as age, gender etc. will not be needed. </w:t>
+              <w:t xml:space="preserve">I will be collecting data on how the user interacts with the software I provide. This data will be anonymous. In my study, personal information such as </w:t>
+            </w:r>
+            <w:r>
+              <w:t>date of birth</w:t>
+            </w:r>
+            <w:r>
+              <w:t xml:space="preserve">, gender etc. will not be needed. </w:t>
             </w:r>
           </w:p>
           <w:p>
@@ -2120,7 +2153,16 @@
               <w:pStyle w:val="Documentbody"/>
             </w:pPr>
             <w:r>
-              <w:t>The data will be stored on a hard drive, that only I will have access to.</w:t>
+              <w:t xml:space="preserve">The data will be stored </w:t>
+            </w:r>
+            <w:r>
+              <w:t>straight onto a secure server</w:t>
+            </w:r>
+            <w:r>
+              <w:t xml:space="preserve"> that only I will have access to.</w:t>
+            </w:r>
+            <w:r>
+              <w:t xml:space="preserve"> This data will be anonymous and encrypted as it will be travelling via HTTPS GET and POST requests.</w:t>
             </w:r>
           </w:p>
           <w:p>
@@ -2228,8 +2270,6 @@
             <w:r>
               <w:t xml:space="preserve"> if sessions last more than thirty minutes</w:t>
             </w:r>
-            <w:bookmarkStart w:id="0" w:name="_GoBack"/>
-            <w:bookmarkEnd w:id="0"/>
           </w:p>
           <w:p>
             <w:pPr>
@@ -2464,7 +2504,7 @@
                 <w:sz w:val="22"/>
                 <w:szCs w:val="22"/>
               </w:rPr>
-              <w:t xml:space="preserve">If the project is to receive financial support (real or in-kind) from outside the University, please give </w:t>
+              <w:t>If the project is to receive financial support (real or in-</w:t>
             </w:r>
             <w:r>
               <w:rPr>
@@ -2473,7 +2513,7 @@
                 <w:szCs w:val="22"/>
               </w:rPr>
               <w:lastRenderedPageBreak/>
-              <w:t>details, including any restrictions that have been imposed upon the conduct of the research.</w:t>
+              <w:t>kind) from outside the University, please give details, including any restrictions that have been imposed upon the conduct of the research.</w:t>
             </w:r>
             <w:r>
               <w:rPr>
@@ -2996,6 +3036,7 @@
               <w:spacing w:after="0"/>
             </w:pPr>
             <w:r>
+              <w:lastRenderedPageBreak/>
               <w:t>I have included the following documents:</w:t>
             </w:r>
           </w:p>
@@ -3011,7 +3052,6 @@
               <w:spacing w:after="0"/>
             </w:pPr>
             <w:r>
-              <w:lastRenderedPageBreak/>
               <w:sym w:font="Wingdings" w:char="F071"/>
             </w:r>
             <w:r>
@@ -3497,7 +3537,7 @@
                       <a:effectLst/>
                       <a:extLst>
                         <a:ext uri="{C572A759-6A51-4108-AA02-DFA0A04FC94B}">
-                          <ma14:wrappingTextBoxFlag xmlns="" xmlns:mo="http://schemas.microsoft.com/office/mac/office/2008/main" xmlns:mv="urn:schemas-microsoft-com:mac:vml" xmlns:o="urn:schemas-microsoft-com:office:office" xmlns:v="urn:schemas-microsoft-com:vml" xmlns:w10="urn:schemas-microsoft-com:office:word" xmlns:w="http://schemas.openxmlformats.org/wordprocessingml/2006/main" xmlns:ma14="http://schemas.microsoft.com/office/mac/drawingml/2011/main"/>
+                          <ma14:wrappingTextBoxFlag xmlns:ma14="http://schemas.microsoft.com/office/mac/drawingml/2011/main" xmlns:w="http://schemas.openxmlformats.org/wordprocessingml/2006/main" xmlns:w10="urn:schemas-microsoft-com:office:word" xmlns:v="urn:schemas-microsoft-com:vml" xmlns:o="urn:schemas-microsoft-com:office:office" xmlns:mv="urn:schemas-microsoft-com:mac:vml" xmlns:mo="http://schemas.microsoft.com/office/mac/office/2008/main" xmlns=""/>
                         </a:ext>
                       </a:extLst>
                     </wps:spPr>
@@ -6943,11 +6983,6 @@
 </file>
 
 <file path=customXml/item1.xml><?xml version="1.0" encoding="utf-8"?>
-<?mso-contentType ?>
-<spe:Receivers xmlns:spe="http://schemas.microsoft.com/sharepoint/events"/>
-</file>
-
-<file path=customXml/item2.xml><?xml version="1.0" encoding="utf-8"?>
 <ct:contentTypeSchema xmlns:ct="http://schemas.microsoft.com/office/2006/metadata/contentType" xmlns:ma="http://schemas.microsoft.com/office/2006/metadata/properties/metaAttributes" ct:_="" ma:_="" ma:contentTypeName="Document" ma:contentTypeID="0x010100799C2A0A9B84534BBA81B328463451C7" ma:contentTypeVersion="6" ma:contentTypeDescription="Create a new document." ma:contentTypeScope="" ma:versionID="fcbe86af1efb033a98fd221f04e71cde">
   <xsd:schema xmlns:xsd="http://www.w3.org/2001/XMLSchema" xmlns:xs="http://www.w3.org/2001/XMLSchema" xmlns:p="http://schemas.microsoft.com/office/2006/metadata/properties" xmlns:ns2="ce6d2ffe-7345-4d09-a4c8-793563382127" xmlns:ns3="3af553cd-4efc-4f4d-bf8c-714f281df6e8" targetNamespace="http://schemas.microsoft.com/office/2006/metadata/properties" ma:root="true" ma:fieldsID="97252c004ba5899c469c402e7a96d6d3" ns2:_="" ns3:_="">
     <xsd:import namespace="ce6d2ffe-7345-4d09-a4c8-793563382127"/>
@@ -7109,7 +7144,18 @@
 </ct:contentTypeSchema>
 </file>
 
+<file path=customXml/item2.xml><?xml version="1.0" encoding="utf-8"?>
+<?mso-contentType ?>
+<spe:Receivers xmlns:spe="http://schemas.microsoft.com/sharepoint/events"/>
+</file>
+
 <file path=customXml/item3.xml><?xml version="1.0" encoding="utf-8"?>
+<p:properties xmlns:p="http://schemas.microsoft.com/office/2006/metadata/properties" xmlns:xsi="http://www.w3.org/2001/XMLSchema-instance" xmlns:pc="http://schemas.microsoft.com/office/infopath/2007/PartnerControls">
+  <documentManagement/>
+</p:properties>
+</file>
+
+<file path=customXml/item4.xml><?xml version="1.0" encoding="utf-8"?>
 <?mso-contentType ?>
 <FormTemplates xmlns="http://schemas.microsoft.com/sharepoint/v3/contenttype/forms">
   <Display>DocumentLibraryForm</Display>
@@ -7118,25 +7164,11 @@
 </FormTemplates>
 </file>
 
-<file path=customXml/item4.xml><?xml version="1.0" encoding="utf-8"?>
-<p:properties xmlns:p="http://schemas.microsoft.com/office/2006/metadata/properties" xmlns:xsi="http://www.w3.org/2001/XMLSchema-instance" xmlns:pc="http://schemas.microsoft.com/office/infopath/2007/PartnerControls">
-  <documentManagement/>
-</p:properties>
-</file>
-
 <file path=customXml/item5.xml><?xml version="1.0" encoding="utf-8"?>
 <b:Sources xmlns:b="http://schemas.openxmlformats.org/officeDocument/2006/bibliography" xmlns="http://schemas.openxmlformats.org/officeDocument/2006/bibliography" SelectedStyle="/APA.XSL" StyleName="APA"/>
 </file>
 
 <file path=customXml/itemProps1.xml><?xml version="1.0" encoding="utf-8"?>
-<ds:datastoreItem xmlns:ds="http://schemas.openxmlformats.org/officeDocument/2006/customXml" ds:itemID="{617B54C2-4B8C-4A70-8003-B1C187C4851C}">
-  <ds:schemaRefs>
-    <ds:schemaRef ds:uri="http://schemas.microsoft.com/sharepoint/events"/>
-  </ds:schemaRefs>
-</ds:datastoreItem>
-</file>
-
-<file path=customXml/itemProps2.xml><?xml version="1.0" encoding="utf-8"?>
 <ds:datastoreItem xmlns:ds="http://schemas.openxmlformats.org/officeDocument/2006/customXml" ds:itemID="{7EAED299-AD16-4067-8D6A-B5325E205FFA}">
   <ds:schemaRefs>
     <ds:schemaRef ds:uri="http://schemas.microsoft.com/office/2006/metadata/contentType"/>
@@ -7155,15 +7187,15 @@
 </ds:datastoreItem>
 </file>
 
-<file path=customXml/itemProps3.xml><?xml version="1.0" encoding="utf-8"?>
-<ds:datastoreItem xmlns:ds="http://schemas.openxmlformats.org/officeDocument/2006/customXml" ds:itemID="{11CED1F2-CC05-452D-AB30-BB40EAA13B90}">
+<file path=customXml/itemProps2.xml><?xml version="1.0" encoding="utf-8"?>
+<ds:datastoreItem xmlns:ds="http://schemas.openxmlformats.org/officeDocument/2006/customXml" ds:itemID="{617B54C2-4B8C-4A70-8003-B1C187C4851C}">
   <ds:schemaRefs>
-    <ds:schemaRef ds:uri="http://schemas.microsoft.com/sharepoint/v3/contenttype/forms"/>
+    <ds:schemaRef ds:uri="http://schemas.microsoft.com/sharepoint/events"/>
   </ds:schemaRefs>
 </ds:datastoreItem>
 </file>
 
-<file path=customXml/itemProps4.xml><?xml version="1.0" encoding="utf-8"?>
+<file path=customXml/itemProps3.xml><?xml version="1.0" encoding="utf-8"?>
 <ds:datastoreItem xmlns:ds="http://schemas.openxmlformats.org/officeDocument/2006/customXml" ds:itemID="{951D26A0-0694-4D48-9EEC-21D2EE5230EE}">
   <ds:schemaRefs>
     <ds:schemaRef ds:uri="http://schemas.microsoft.com/office/2006/metadata/properties"/>
@@ -7172,8 +7204,16 @@
 </ds:datastoreItem>
 </file>
 
+<file path=customXml/itemProps4.xml><?xml version="1.0" encoding="utf-8"?>
+<ds:datastoreItem xmlns:ds="http://schemas.openxmlformats.org/officeDocument/2006/customXml" ds:itemID="{11CED1F2-CC05-452D-AB30-BB40EAA13B90}">
+  <ds:schemaRefs>
+    <ds:schemaRef ds:uri="http://schemas.microsoft.com/sharepoint/v3/contenttype/forms"/>
+  </ds:schemaRefs>
+</ds:datastoreItem>
+</file>
+
 <file path=customXml/itemProps5.xml><?xml version="1.0" encoding="utf-8"?>
-<ds:datastoreItem xmlns:ds="http://schemas.openxmlformats.org/officeDocument/2006/customXml" ds:itemID="{4EA14744-0ABA-4558-B8B8-2BA03679228F}">
+<ds:datastoreItem xmlns:ds="http://schemas.openxmlformats.org/officeDocument/2006/customXml" ds:itemID="{CCF8B6B5-7AB8-49A3-B8C6-CF2202D9A962}">
   <ds:schemaRefs>
     <ds:schemaRef ds:uri="http://schemas.openxmlformats.org/officeDocument/2006/bibliography"/>
   </ds:schemaRefs>

</xml_diff>

<commit_message>
final git push hopefully
</commit_message>
<xml_diff>
--- a/Research Ethics Application Form.docx
+++ b/Research Ethics Application Form.docx
@@ -1816,6 +1816,12 @@
             <w:r>
               <w:t xml:space="preserve">This project will not require any personal data from the participants, as such </w:t>
             </w:r>
+            <w:r>
+              <w:t xml:space="preserve">cannot be used to identify any of the participants. </w:t>
+            </w:r>
+            <w:r>
+              <w:t xml:space="preserve"> Participants will be given regular breaks if play sessions exceed 30 minutes.</w:t>
+            </w:r>
           </w:p>
         </w:tc>
       </w:tr>
@@ -1864,7 +1870,13 @@
               <w:spacing w:after="0"/>
             </w:pPr>
             <w:r>
-              <w:t xml:space="preserve">The participants will game design students from within the game academy. </w:t>
+              <w:t xml:space="preserve">The participants will </w:t>
+            </w:r>
+            <w:r>
+              <w:t xml:space="preserve">be </w:t>
+            </w:r>
+            <w:r>
+              <w:t xml:space="preserve">students from within the game academy. </w:t>
             </w:r>
           </w:p>
         </w:tc>
@@ -2014,8 +2026,6 @@
             <w:r>
               <w:t>software on the website</w:t>
             </w:r>
-            <w:bookmarkStart w:id="0" w:name="_GoBack"/>
-            <w:bookmarkEnd w:id="0"/>
             <w:r>
               <w:t>.</w:t>
             </w:r>
@@ -2633,6 +2643,8 @@
                 <w:i/>
               </w:rPr>
             </w:pPr>
+            <w:bookmarkStart w:id="0" w:name="_GoBack"/>
+            <w:bookmarkEnd w:id="0"/>
           </w:p>
         </w:tc>
       </w:tr>
@@ -2847,6 +2859,9 @@
             <w:r>
               <w:t>Date:</w:t>
             </w:r>
+            <w:r>
+              <w:t xml:space="preserve"> </w:t>
+            </w:r>
           </w:p>
           <w:p>
             <w:pPr>
@@ -3069,6 +3084,9 @@
             <w:r>
               <w:t xml:space="preserve"> A consent form (compulsory)</w:t>
             </w:r>
+            <w:r>
+              <w:t xml:space="preserve"> </w:t>
+            </w:r>
           </w:p>
           <w:p>
             <w:pPr>
@@ -3099,6 +3117,57 @@
               <w:pStyle w:val="Documentbody"/>
               <w:spacing w:after="0"/>
             </w:pPr>
+            <w:r>
+              <w:drawing>
+                <wp:anchor distT="0" distB="0" distL="114300" distR="114300" simplePos="0" relativeHeight="251658752" behindDoc="0" locked="0" layoutInCell="1" allowOverlap="1" wp14:anchorId="3C8FA37B" wp14:editId="1BDC606B">
+                  <wp:simplePos x="0" y="0"/>
+                  <wp:positionH relativeFrom="column">
+                    <wp:posOffset>781685</wp:posOffset>
+                  </wp:positionH>
+                  <wp:positionV relativeFrom="paragraph">
+                    <wp:posOffset>90170</wp:posOffset>
+                  </wp:positionV>
+                  <wp:extent cx="781050" cy="390157"/>
+                  <wp:effectExtent l="0" t="0" r="0" b="0"/>
+                  <wp:wrapSquare wrapText="bothSides"/>
+                  <wp:docPr id="1" name="Picture 1"/>
+                  <wp:cNvGraphicFramePr>
+                    <a:graphicFrameLocks xmlns:a="http://schemas.openxmlformats.org/drawingml/2006/main" noChangeAspect="1"/>
+                  </wp:cNvGraphicFramePr>
+                  <a:graphic xmlns:a="http://schemas.openxmlformats.org/drawingml/2006/main">
+                    <a:graphicData uri="http://schemas.openxmlformats.org/drawingml/2006/picture">
+                      <pic:pic xmlns:pic="http://schemas.openxmlformats.org/drawingml/2006/picture">
+                        <pic:nvPicPr>
+                          <pic:cNvPr id="1" name=""/>
+                          <pic:cNvPicPr/>
+                        </pic:nvPicPr>
+                        <pic:blipFill>
+                          <a:blip r:embed="rId13"/>
+                          <a:stretch>
+                            <a:fillRect/>
+                          </a:stretch>
+                        </pic:blipFill>
+                        <pic:spPr>
+                          <a:xfrm>
+                            <a:off x="0" y="0"/>
+                            <a:ext cx="781050" cy="390157"/>
+                          </a:xfrm>
+                          <a:prstGeom prst="rect">
+                            <a:avLst/>
+                          </a:prstGeom>
+                        </pic:spPr>
+                      </pic:pic>
+                    </a:graphicData>
+                  </a:graphic>
+                  <wp14:sizeRelH relativeFrom="page">
+                    <wp14:pctWidth>0</wp14:pctWidth>
+                  </wp14:sizeRelH>
+                  <wp14:sizeRelV relativeFrom="page">
+                    <wp14:pctHeight>0</wp14:pctHeight>
+                  </wp14:sizeRelV>
+                </wp:anchor>
+              </w:drawing>
+            </w:r>
           </w:p>
           <w:p>
             <w:pPr>
@@ -3123,12 +3192,30 @@
             <w:r>
               <w:t>Date:</w:t>
             </w:r>
-          </w:p>
-          <w:p>
-            <w:pPr>
-              <w:pStyle w:val="Documentbody"/>
-              <w:spacing w:after="0"/>
-            </w:pPr>
+            <w:r>
+              <w:rPr>
+                <w:noProof/>
+              </w:rPr>
+              <w:t xml:space="preserve"> </w:t>
+            </w:r>
+            <w:r>
+              <w:rPr>
+                <w:noProof/>
+              </w:rPr>
+              <w:t xml:space="preserve"> 30/11/2018</w:t>
+            </w:r>
+          </w:p>
+          <w:p>
+            <w:pPr>
+              <w:pStyle w:val="Documentbody"/>
+              <w:tabs>
+                <w:tab w:val="left" w:pos="5160"/>
+              </w:tabs>
+              <w:spacing w:after="0"/>
+            </w:pPr>
+            <w:r>
+              <w:tab/>
+            </w:r>
           </w:p>
         </w:tc>
       </w:tr>
@@ -3292,9 +3379,9 @@
       </w:pPr>
     </w:p>
     <w:sectPr>
-      <w:footerReference w:type="default" r:id="rId13"/>
-      <w:headerReference w:type="first" r:id="rId14"/>
-      <w:footerReference w:type="first" r:id="rId15"/>
+      <w:footerReference w:type="default" r:id="rId14"/>
+      <w:headerReference w:type="first" r:id="rId15"/>
+      <w:footerReference w:type="first" r:id="rId16"/>
       <w:pgSz w:w="11900" w:h="16840"/>
       <w:pgMar w:top="1134" w:right="1701" w:bottom="1134" w:left="1701" w:header="709" w:footer="992" w:gutter="0"/>
       <w:cols w:space="708"/>
@@ -3537,7 +3624,7 @@
                       <a:effectLst/>
                       <a:extLst>
                         <a:ext uri="{C572A759-6A51-4108-AA02-DFA0A04FC94B}">
-                          <ma14:wrappingTextBoxFlag xmlns:ma14="http://schemas.microsoft.com/office/mac/drawingml/2011/main" xmlns:w="http://schemas.openxmlformats.org/wordprocessingml/2006/main" xmlns:w10="urn:schemas-microsoft-com:office:word" xmlns:v="urn:schemas-microsoft-com:vml" xmlns:o="urn:schemas-microsoft-com:office:office" xmlns:mv="urn:schemas-microsoft-com:mac:vml" xmlns:mo="http://schemas.microsoft.com/office/mac/office/2008/main" xmlns=""/>
+                          <ma14:wrappingTextBoxFlag xmlns="" xmlns:mo="http://schemas.microsoft.com/office/mac/office/2008/main" xmlns:mv="urn:schemas-microsoft-com:mac:vml" xmlns:o="urn:schemas-microsoft-com:office:office" xmlns:v="urn:schemas-microsoft-com:vml" xmlns:w10="urn:schemas-microsoft-com:office:word" xmlns:w="http://schemas.openxmlformats.org/wordprocessingml/2006/main" xmlns:ma14="http://schemas.microsoft.com/office/mac/drawingml/2011/main"/>
                         </a:ext>
                       </a:extLst>
                     </wps:spPr>
@@ -6983,6 +7070,11 @@
 </file>
 
 <file path=customXml/item1.xml><?xml version="1.0" encoding="utf-8"?>
+<?mso-contentType ?>
+<spe:Receivers xmlns:spe="http://schemas.microsoft.com/sharepoint/events"/>
+</file>
+
+<file path=customXml/item2.xml><?xml version="1.0" encoding="utf-8"?>
 <ct:contentTypeSchema xmlns:ct="http://schemas.microsoft.com/office/2006/metadata/contentType" xmlns:ma="http://schemas.microsoft.com/office/2006/metadata/properties/metaAttributes" ct:_="" ma:_="" ma:contentTypeName="Document" ma:contentTypeID="0x010100799C2A0A9B84534BBA81B328463451C7" ma:contentTypeVersion="6" ma:contentTypeDescription="Create a new document." ma:contentTypeScope="" ma:versionID="fcbe86af1efb033a98fd221f04e71cde">
   <xsd:schema xmlns:xsd="http://www.w3.org/2001/XMLSchema" xmlns:xs="http://www.w3.org/2001/XMLSchema" xmlns:p="http://schemas.microsoft.com/office/2006/metadata/properties" xmlns:ns2="ce6d2ffe-7345-4d09-a4c8-793563382127" xmlns:ns3="3af553cd-4efc-4f4d-bf8c-714f281df6e8" targetNamespace="http://schemas.microsoft.com/office/2006/metadata/properties" ma:root="true" ma:fieldsID="97252c004ba5899c469c402e7a96d6d3" ns2:_="" ns3:_="">
     <xsd:import namespace="ce6d2ffe-7345-4d09-a4c8-793563382127"/>
@@ -7144,18 +7236,7 @@
 </ct:contentTypeSchema>
 </file>
 
-<file path=customXml/item2.xml><?xml version="1.0" encoding="utf-8"?>
-<?mso-contentType ?>
-<spe:Receivers xmlns:spe="http://schemas.microsoft.com/sharepoint/events"/>
-</file>
-
 <file path=customXml/item3.xml><?xml version="1.0" encoding="utf-8"?>
-<p:properties xmlns:p="http://schemas.microsoft.com/office/2006/metadata/properties" xmlns:xsi="http://www.w3.org/2001/XMLSchema-instance" xmlns:pc="http://schemas.microsoft.com/office/infopath/2007/PartnerControls">
-  <documentManagement/>
-</p:properties>
-</file>
-
-<file path=customXml/item4.xml><?xml version="1.0" encoding="utf-8"?>
 <?mso-contentType ?>
 <FormTemplates xmlns="http://schemas.microsoft.com/sharepoint/v3/contenttype/forms">
   <Display>DocumentLibraryForm</Display>
@@ -7164,11 +7245,25 @@
 </FormTemplates>
 </file>
 
+<file path=customXml/item4.xml><?xml version="1.0" encoding="utf-8"?>
+<p:properties xmlns:p="http://schemas.microsoft.com/office/2006/metadata/properties" xmlns:xsi="http://www.w3.org/2001/XMLSchema-instance" xmlns:pc="http://schemas.microsoft.com/office/infopath/2007/PartnerControls">
+  <documentManagement/>
+</p:properties>
+</file>
+
 <file path=customXml/item5.xml><?xml version="1.0" encoding="utf-8"?>
 <b:Sources xmlns:b="http://schemas.openxmlformats.org/officeDocument/2006/bibliography" xmlns="http://schemas.openxmlformats.org/officeDocument/2006/bibliography" SelectedStyle="/APA.XSL" StyleName="APA"/>
 </file>
 
 <file path=customXml/itemProps1.xml><?xml version="1.0" encoding="utf-8"?>
+<ds:datastoreItem xmlns:ds="http://schemas.openxmlformats.org/officeDocument/2006/customXml" ds:itemID="{617B54C2-4B8C-4A70-8003-B1C187C4851C}">
+  <ds:schemaRefs>
+    <ds:schemaRef ds:uri="http://schemas.microsoft.com/sharepoint/events"/>
+  </ds:schemaRefs>
+</ds:datastoreItem>
+</file>
+
+<file path=customXml/itemProps2.xml><?xml version="1.0" encoding="utf-8"?>
 <ds:datastoreItem xmlns:ds="http://schemas.openxmlformats.org/officeDocument/2006/customXml" ds:itemID="{7EAED299-AD16-4067-8D6A-B5325E205FFA}">
   <ds:schemaRefs>
     <ds:schemaRef ds:uri="http://schemas.microsoft.com/office/2006/metadata/contentType"/>
@@ -7187,15 +7282,15 @@
 </ds:datastoreItem>
 </file>
 
-<file path=customXml/itemProps2.xml><?xml version="1.0" encoding="utf-8"?>
-<ds:datastoreItem xmlns:ds="http://schemas.openxmlformats.org/officeDocument/2006/customXml" ds:itemID="{617B54C2-4B8C-4A70-8003-B1C187C4851C}">
+<file path=customXml/itemProps3.xml><?xml version="1.0" encoding="utf-8"?>
+<ds:datastoreItem xmlns:ds="http://schemas.openxmlformats.org/officeDocument/2006/customXml" ds:itemID="{11CED1F2-CC05-452D-AB30-BB40EAA13B90}">
   <ds:schemaRefs>
-    <ds:schemaRef ds:uri="http://schemas.microsoft.com/sharepoint/events"/>
+    <ds:schemaRef ds:uri="http://schemas.microsoft.com/sharepoint/v3/contenttype/forms"/>
   </ds:schemaRefs>
 </ds:datastoreItem>
 </file>
 
-<file path=customXml/itemProps3.xml><?xml version="1.0" encoding="utf-8"?>
+<file path=customXml/itemProps4.xml><?xml version="1.0" encoding="utf-8"?>
 <ds:datastoreItem xmlns:ds="http://schemas.openxmlformats.org/officeDocument/2006/customXml" ds:itemID="{951D26A0-0694-4D48-9EEC-21D2EE5230EE}">
   <ds:schemaRefs>
     <ds:schemaRef ds:uri="http://schemas.microsoft.com/office/2006/metadata/properties"/>
@@ -7204,16 +7299,8 @@
 </ds:datastoreItem>
 </file>
 
-<file path=customXml/itemProps4.xml><?xml version="1.0" encoding="utf-8"?>
-<ds:datastoreItem xmlns:ds="http://schemas.openxmlformats.org/officeDocument/2006/customXml" ds:itemID="{11CED1F2-CC05-452D-AB30-BB40EAA13B90}">
-  <ds:schemaRefs>
-    <ds:schemaRef ds:uri="http://schemas.microsoft.com/sharepoint/v3/contenttype/forms"/>
-  </ds:schemaRefs>
-</ds:datastoreItem>
-</file>
-
 <file path=customXml/itemProps5.xml><?xml version="1.0" encoding="utf-8"?>
-<ds:datastoreItem xmlns:ds="http://schemas.openxmlformats.org/officeDocument/2006/customXml" ds:itemID="{CCF8B6B5-7AB8-49A3-B8C6-CF2202D9A962}">
+<ds:datastoreItem xmlns:ds="http://schemas.openxmlformats.org/officeDocument/2006/customXml" ds:itemID="{9D48C7CF-B83A-4EA8-9D4E-656BF624AC83}">
   <ds:schemaRefs>
     <ds:schemaRef ds:uri="http://schemas.openxmlformats.org/officeDocument/2006/bibliography"/>
   </ds:schemaRefs>

</xml_diff>